<commit_message>
Multiple file updates, update maxDTR calculation
</commit_message>
<xml_diff>
--- a/N-Back Testing.docx
+++ b/N-Back Testing.docx
@@ -4,10 +4,27 @@
   <w:body>
     <w:p>
       <w:pPr>
-        <w:jc w:val="center"/>
-      </w:pPr>
-      <w:r>
+        <w:rPr>
+          <w:b/>
+          <w:bCs/>
+          <w:u w:val="single"/>
+        </w:rPr>
+      </w:pPr>
+      <w:r>
+        <w:rPr>
+          <w:b/>
+          <w:bCs/>
+          <w:u w:val="single"/>
+        </w:rPr>
         <w:t>N-Back Test Hit Rates</w:t>
+      </w:r>
+      <w:r>
+        <w:rPr>
+          <w:b/>
+          <w:bCs/>
+          <w:u w:val="single"/>
+        </w:rPr>
+        <w:t>:</w:t>
       </w:r>
     </w:p>
     <w:p/>
@@ -66,6 +83,927 @@
     <w:p>
       <w:r>
         <w:t>3-back test #2: 2</w:t>
+      </w:r>
+    </w:p>
+    <w:p/>
+    <w:p>
+      <w:pPr>
+        <w:jc w:val="center"/>
+      </w:pPr>
+    </w:p>
+    <w:p>
+      <w:pPr>
+        <w:jc w:val="center"/>
+      </w:pPr>
+    </w:p>
+    <w:p>
+      <w:pPr>
+        <w:rPr>
+          <w:b/>
+          <w:bCs/>
+          <w:u w:val="single"/>
+        </w:rPr>
+      </w:pPr>
+      <w:r>
+        <w:rPr>
+          <w:b/>
+          <w:bCs/>
+          <w:u w:val="single"/>
+        </w:rPr>
+        <w:t>N-Back False Alarm Test</w:t>
+      </w:r>
+      <w:r>
+        <w:rPr>
+          <w:b/>
+          <w:bCs/>
+          <w:u w:val="single"/>
+        </w:rPr>
+        <w:t>:</w:t>
+      </w:r>
+    </w:p>
+    <w:p>
+      <w:pPr>
+        <w:jc w:val="center"/>
+      </w:pPr>
+    </w:p>
+    <w:p>
+      <w:pPr>
+        <w:autoSpaceDE w:val="0"/>
+        <w:autoSpaceDN w:val="0"/>
+        <w:adjustRightInd w:val="0"/>
+        <w:rPr>
+          <w:rFonts w:ascii="AppleSystemUIFont" w:hAnsi="AppleSystemUIFont" w:cs="AppleSystemUIFont"/>
+          <w:kern w:val="0"/>
+          <w:sz w:val="26"/>
+          <w:szCs w:val="26"/>
+          <w:lang w:val="en-US"/>
+        </w:rPr>
+      </w:pPr>
+    </w:p>
+    <w:p>
+      <w:pPr>
+        <w:autoSpaceDE w:val="0"/>
+        <w:autoSpaceDN w:val="0"/>
+        <w:adjustRightInd w:val="0"/>
+        <w:rPr>
+          <w:rFonts w:ascii="AppleSystemUIFont" w:hAnsi="AppleSystemUIFont" w:cs="AppleSystemUIFont"/>
+          <w:kern w:val="0"/>
+          <w:sz w:val="26"/>
+          <w:szCs w:val="26"/>
+          <w:lang w:val="en-US"/>
+        </w:rPr>
+      </w:pPr>
+      <w:r>
+        <w:rPr>
+          <w:rFonts w:ascii="AppleSystemUIFont" w:hAnsi="AppleSystemUIFont" w:cs="AppleSystemUIFont"/>
+          <w:kern w:val="0"/>
+          <w:sz w:val="26"/>
+          <w:szCs w:val="26"/>
+          <w:lang w:val="en-US"/>
+        </w:rPr>
+        <w:t>2-back practice 1:</w:t>
+      </w:r>
+    </w:p>
+    <w:p>
+      <w:pPr>
+        <w:autoSpaceDE w:val="0"/>
+        <w:autoSpaceDN w:val="0"/>
+        <w:adjustRightInd w:val="0"/>
+        <w:rPr>
+          <w:rFonts w:ascii="AppleSystemUIFont" w:hAnsi="AppleSystemUIFont" w:cs="AppleSystemUIFont"/>
+          <w:kern w:val="0"/>
+          <w:sz w:val="26"/>
+          <w:szCs w:val="26"/>
+          <w:lang w:val="en-US"/>
+        </w:rPr>
+      </w:pPr>
+      <w:r>
+        <w:rPr>
+          <w:rFonts w:ascii="AppleSystemUIFont" w:hAnsi="AppleSystemUIFont" w:cs="AppleSystemUIFont"/>
+          <w:kern w:val="0"/>
+          <w:sz w:val="26"/>
+          <w:szCs w:val="26"/>
+          <w:lang w:val="en-US"/>
+        </w:rPr>
+        <w:t>- Manual: 6</w:t>
+      </w:r>
+    </w:p>
+    <w:p>
+      <w:pPr>
+        <w:autoSpaceDE w:val="0"/>
+        <w:autoSpaceDN w:val="0"/>
+        <w:adjustRightInd w:val="0"/>
+        <w:rPr>
+          <w:rFonts w:ascii="AppleSystemUIFont" w:hAnsi="AppleSystemUIFont" w:cs="AppleSystemUIFont"/>
+          <w:kern w:val="0"/>
+          <w:sz w:val="26"/>
+          <w:szCs w:val="26"/>
+          <w:lang w:val="en-US"/>
+        </w:rPr>
+      </w:pPr>
+      <w:r>
+        <w:rPr>
+          <w:rFonts w:ascii="AppleSystemUIFont" w:hAnsi="AppleSystemUIFont" w:cs="AppleSystemUIFont"/>
+          <w:kern w:val="0"/>
+          <w:sz w:val="26"/>
+          <w:szCs w:val="26"/>
+          <w:lang w:val="en-US"/>
+        </w:rPr>
+        <w:t>- Testable feedback: 6</w:t>
+      </w:r>
+    </w:p>
+    <w:p>
+      <w:pPr>
+        <w:autoSpaceDE w:val="0"/>
+        <w:autoSpaceDN w:val="0"/>
+        <w:adjustRightInd w:val="0"/>
+        <w:rPr>
+          <w:rFonts w:ascii="AppleSystemUIFont" w:hAnsi="AppleSystemUIFont" w:cs="AppleSystemUIFont"/>
+          <w:kern w:val="0"/>
+          <w:sz w:val="26"/>
+          <w:szCs w:val="26"/>
+          <w:lang w:val="en-US"/>
+        </w:rPr>
+      </w:pPr>
+    </w:p>
+    <w:p>
+      <w:pPr>
+        <w:autoSpaceDE w:val="0"/>
+        <w:autoSpaceDN w:val="0"/>
+        <w:adjustRightInd w:val="0"/>
+        <w:rPr>
+          <w:rFonts w:ascii="AppleSystemUIFont" w:hAnsi="AppleSystemUIFont" w:cs="AppleSystemUIFont"/>
+          <w:kern w:val="0"/>
+          <w:sz w:val="26"/>
+          <w:szCs w:val="26"/>
+          <w:lang w:val="en-US"/>
+        </w:rPr>
+      </w:pPr>
+    </w:p>
+    <w:p>
+      <w:pPr>
+        <w:autoSpaceDE w:val="0"/>
+        <w:autoSpaceDN w:val="0"/>
+        <w:adjustRightInd w:val="0"/>
+        <w:rPr>
+          <w:rFonts w:ascii="AppleSystemUIFont" w:hAnsi="AppleSystemUIFont" w:cs="AppleSystemUIFont"/>
+          <w:kern w:val="0"/>
+          <w:sz w:val="26"/>
+          <w:szCs w:val="26"/>
+          <w:lang w:val="en-US"/>
+        </w:rPr>
+      </w:pPr>
+      <w:r>
+        <w:rPr>
+          <w:rFonts w:ascii="AppleSystemUIFont" w:hAnsi="AppleSystemUIFont" w:cs="AppleSystemUIFont"/>
+          <w:kern w:val="0"/>
+          <w:sz w:val="26"/>
+          <w:szCs w:val="26"/>
+          <w:lang w:val="en-US"/>
+        </w:rPr>
+        <w:t>2-back practice 2:</w:t>
+      </w:r>
+    </w:p>
+    <w:p>
+      <w:pPr>
+        <w:autoSpaceDE w:val="0"/>
+        <w:autoSpaceDN w:val="0"/>
+        <w:adjustRightInd w:val="0"/>
+        <w:rPr>
+          <w:rFonts w:ascii="AppleSystemUIFont" w:hAnsi="AppleSystemUIFont" w:cs="AppleSystemUIFont"/>
+          <w:kern w:val="0"/>
+          <w:sz w:val="26"/>
+          <w:szCs w:val="26"/>
+          <w:lang w:val="en-US"/>
+        </w:rPr>
+      </w:pPr>
+      <w:r>
+        <w:rPr>
+          <w:rFonts w:ascii="AppleSystemUIFont" w:hAnsi="AppleSystemUIFont" w:cs="AppleSystemUIFont"/>
+          <w:kern w:val="0"/>
+          <w:sz w:val="26"/>
+          <w:szCs w:val="26"/>
+          <w:lang w:val="en-US"/>
+        </w:rPr>
+        <w:t>- Manual: 7</w:t>
+      </w:r>
+    </w:p>
+    <w:p>
+      <w:pPr>
+        <w:autoSpaceDE w:val="0"/>
+        <w:autoSpaceDN w:val="0"/>
+        <w:adjustRightInd w:val="0"/>
+        <w:rPr>
+          <w:rFonts w:ascii="AppleSystemUIFont" w:hAnsi="AppleSystemUIFont" w:cs="AppleSystemUIFont"/>
+          <w:kern w:val="0"/>
+          <w:sz w:val="26"/>
+          <w:szCs w:val="26"/>
+          <w:lang w:val="en-US"/>
+        </w:rPr>
+      </w:pPr>
+      <w:r>
+        <w:rPr>
+          <w:rFonts w:ascii="AppleSystemUIFont" w:hAnsi="AppleSystemUIFont" w:cs="AppleSystemUIFont"/>
+          <w:kern w:val="0"/>
+          <w:sz w:val="26"/>
+          <w:szCs w:val="26"/>
+          <w:lang w:val="en-US"/>
+        </w:rPr>
+        <w:t>-Testable feedback: 7</w:t>
+      </w:r>
+    </w:p>
+    <w:p>
+      <w:pPr>
+        <w:autoSpaceDE w:val="0"/>
+        <w:autoSpaceDN w:val="0"/>
+        <w:adjustRightInd w:val="0"/>
+        <w:rPr>
+          <w:rFonts w:ascii="AppleSystemUIFont" w:hAnsi="AppleSystemUIFont" w:cs="AppleSystemUIFont"/>
+          <w:kern w:val="0"/>
+          <w:sz w:val="26"/>
+          <w:szCs w:val="26"/>
+          <w:lang w:val="en-US"/>
+        </w:rPr>
+      </w:pPr>
+    </w:p>
+    <w:p>
+      <w:pPr>
+        <w:autoSpaceDE w:val="0"/>
+        <w:autoSpaceDN w:val="0"/>
+        <w:adjustRightInd w:val="0"/>
+        <w:rPr>
+          <w:rFonts w:ascii="AppleSystemUIFont" w:hAnsi="AppleSystemUIFont" w:cs="AppleSystemUIFont"/>
+          <w:kern w:val="0"/>
+          <w:sz w:val="26"/>
+          <w:szCs w:val="26"/>
+          <w:lang w:val="en-US"/>
+        </w:rPr>
+      </w:pPr>
+      <w:r>
+        <w:rPr>
+          <w:rFonts w:ascii="AppleSystemUIFont" w:hAnsi="AppleSystemUIFont" w:cs="AppleSystemUIFont"/>
+          <w:b/>
+          <w:bCs/>
+          <w:kern w:val="0"/>
+          <w:sz w:val="26"/>
+          <w:szCs w:val="26"/>
+          <w:lang w:val="en-US"/>
+        </w:rPr>
+        <w:t>Total 2-back demo: 13</w:t>
+      </w:r>
+    </w:p>
+    <w:p>
+      <w:pPr>
+        <w:autoSpaceDE w:val="0"/>
+        <w:autoSpaceDN w:val="0"/>
+        <w:adjustRightInd w:val="0"/>
+        <w:rPr>
+          <w:rFonts w:ascii="AppleSystemUIFont" w:hAnsi="AppleSystemUIFont" w:cs="AppleSystemUIFont"/>
+          <w:kern w:val="0"/>
+          <w:sz w:val="26"/>
+          <w:szCs w:val="26"/>
+          <w:lang w:val="en-US"/>
+        </w:rPr>
+      </w:pPr>
+    </w:p>
+    <w:p>
+      <w:pPr>
+        <w:autoSpaceDE w:val="0"/>
+        <w:autoSpaceDN w:val="0"/>
+        <w:adjustRightInd w:val="0"/>
+        <w:rPr>
+          <w:rFonts w:ascii="AppleSystemUIFont" w:hAnsi="AppleSystemUIFont" w:cs="AppleSystemUIFont"/>
+          <w:kern w:val="0"/>
+          <w:sz w:val="26"/>
+          <w:szCs w:val="26"/>
+          <w:lang w:val="en-US"/>
+        </w:rPr>
+      </w:pPr>
+      <w:r>
+        <w:rPr>
+          <w:rFonts w:ascii="AppleSystemUIFont" w:hAnsi="AppleSystemUIFont" w:cs="AppleSystemUIFont"/>
+          <w:kern w:val="0"/>
+          <w:sz w:val="26"/>
+          <w:szCs w:val="26"/>
+          <w:lang w:val="en-US"/>
+        </w:rPr>
+        <w:t xml:space="preserve">3-back practice 1 </w:t>
+      </w:r>
+    </w:p>
+    <w:p>
+      <w:pPr>
+        <w:autoSpaceDE w:val="0"/>
+        <w:autoSpaceDN w:val="0"/>
+        <w:adjustRightInd w:val="0"/>
+        <w:rPr>
+          <w:rFonts w:ascii="AppleSystemUIFont" w:hAnsi="AppleSystemUIFont" w:cs="AppleSystemUIFont"/>
+          <w:kern w:val="0"/>
+          <w:sz w:val="26"/>
+          <w:szCs w:val="26"/>
+          <w:lang w:val="en-US"/>
+        </w:rPr>
+      </w:pPr>
+      <w:r>
+        <w:rPr>
+          <w:rFonts w:ascii="AppleSystemUIFont" w:hAnsi="AppleSystemUIFont" w:cs="AppleSystemUIFont"/>
+          <w:kern w:val="0"/>
+          <w:sz w:val="26"/>
+          <w:szCs w:val="26"/>
+          <w:lang w:val="en-US"/>
+        </w:rPr>
+        <w:t>- Manual: 2</w:t>
+      </w:r>
+    </w:p>
+    <w:p>
+      <w:pPr>
+        <w:autoSpaceDE w:val="0"/>
+        <w:autoSpaceDN w:val="0"/>
+        <w:adjustRightInd w:val="0"/>
+        <w:rPr>
+          <w:rFonts w:ascii="AppleSystemUIFont" w:hAnsi="AppleSystemUIFont" w:cs="AppleSystemUIFont"/>
+          <w:kern w:val="0"/>
+          <w:sz w:val="26"/>
+          <w:szCs w:val="26"/>
+          <w:lang w:val="en-US"/>
+        </w:rPr>
+      </w:pPr>
+      <w:r>
+        <w:rPr>
+          <w:rFonts w:ascii="AppleSystemUIFont" w:hAnsi="AppleSystemUIFont" w:cs="AppleSystemUIFont"/>
+          <w:kern w:val="0"/>
+          <w:sz w:val="26"/>
+          <w:szCs w:val="26"/>
+          <w:lang w:val="en-US"/>
+        </w:rPr>
+        <w:t>-Testable feedback: 2</w:t>
+      </w:r>
+    </w:p>
+    <w:p>
+      <w:pPr>
+        <w:autoSpaceDE w:val="0"/>
+        <w:autoSpaceDN w:val="0"/>
+        <w:adjustRightInd w:val="0"/>
+        <w:rPr>
+          <w:rFonts w:ascii="AppleSystemUIFont" w:hAnsi="AppleSystemUIFont" w:cs="AppleSystemUIFont"/>
+          <w:kern w:val="0"/>
+          <w:sz w:val="26"/>
+          <w:szCs w:val="26"/>
+          <w:lang w:val="en-US"/>
+        </w:rPr>
+      </w:pPr>
+    </w:p>
+    <w:p>
+      <w:pPr>
+        <w:autoSpaceDE w:val="0"/>
+        <w:autoSpaceDN w:val="0"/>
+        <w:adjustRightInd w:val="0"/>
+        <w:rPr>
+          <w:rFonts w:ascii="AppleSystemUIFont" w:hAnsi="AppleSystemUIFont" w:cs="AppleSystemUIFont"/>
+          <w:kern w:val="0"/>
+          <w:sz w:val="26"/>
+          <w:szCs w:val="26"/>
+          <w:lang w:val="en-US"/>
+        </w:rPr>
+      </w:pPr>
+      <w:r>
+        <w:rPr>
+          <w:rFonts w:ascii="AppleSystemUIFont" w:hAnsi="AppleSystemUIFont" w:cs="AppleSystemUIFont"/>
+          <w:kern w:val="0"/>
+          <w:sz w:val="26"/>
+          <w:szCs w:val="26"/>
+          <w:lang w:val="en-US"/>
+        </w:rPr>
+        <w:t xml:space="preserve">3-back practice 2: </w:t>
+      </w:r>
+    </w:p>
+    <w:p>
+      <w:pPr>
+        <w:autoSpaceDE w:val="0"/>
+        <w:autoSpaceDN w:val="0"/>
+        <w:adjustRightInd w:val="0"/>
+        <w:rPr>
+          <w:rFonts w:ascii="AppleSystemUIFont" w:hAnsi="AppleSystemUIFont" w:cs="AppleSystemUIFont"/>
+          <w:kern w:val="0"/>
+          <w:sz w:val="26"/>
+          <w:szCs w:val="26"/>
+          <w:lang w:val="en-US"/>
+        </w:rPr>
+      </w:pPr>
+      <w:r>
+        <w:rPr>
+          <w:rFonts w:ascii="AppleSystemUIFont" w:hAnsi="AppleSystemUIFont" w:cs="AppleSystemUIFont"/>
+          <w:kern w:val="0"/>
+          <w:sz w:val="26"/>
+          <w:szCs w:val="26"/>
+          <w:lang w:val="en-US"/>
+        </w:rPr>
+        <w:lastRenderedPageBreak/>
+        <w:t>- Manual: 6</w:t>
+      </w:r>
+    </w:p>
+    <w:p>
+      <w:pPr>
+        <w:numPr>
+          <w:ilvl w:val="0"/>
+          <w:numId w:val="1"/>
+        </w:numPr>
+        <w:autoSpaceDE w:val="0"/>
+        <w:autoSpaceDN w:val="0"/>
+        <w:adjustRightInd w:val="0"/>
+        <w:ind w:left="0" w:firstLine="0"/>
+        <w:rPr>
+          <w:rFonts w:ascii="AppleSystemUIFont" w:hAnsi="AppleSystemUIFont" w:cs="AppleSystemUIFont"/>
+          <w:kern w:val="0"/>
+          <w:sz w:val="26"/>
+          <w:szCs w:val="26"/>
+          <w:lang w:val="en-US"/>
+        </w:rPr>
+      </w:pPr>
+      <w:r>
+        <w:rPr>
+          <w:rFonts w:ascii="AppleSystemUIFont" w:hAnsi="AppleSystemUIFont" w:cs="AppleSystemUIFont"/>
+          <w:kern w:val="0"/>
+          <w:sz w:val="26"/>
+          <w:szCs w:val="26"/>
+          <w:lang w:val="en-US"/>
+        </w:rPr>
+        <w:t>Testable feedback: 6</w:t>
+      </w:r>
+    </w:p>
+    <w:p>
+      <w:pPr>
+        <w:autoSpaceDE w:val="0"/>
+        <w:autoSpaceDN w:val="0"/>
+        <w:adjustRightInd w:val="0"/>
+        <w:rPr>
+          <w:rFonts w:ascii="AppleSystemUIFont" w:hAnsi="AppleSystemUIFont" w:cs="AppleSystemUIFont"/>
+          <w:kern w:val="0"/>
+          <w:sz w:val="26"/>
+          <w:szCs w:val="26"/>
+          <w:lang w:val="en-US"/>
+        </w:rPr>
+      </w:pPr>
+    </w:p>
+    <w:p>
+      <w:pPr>
+        <w:autoSpaceDE w:val="0"/>
+        <w:autoSpaceDN w:val="0"/>
+        <w:adjustRightInd w:val="0"/>
+        <w:rPr>
+          <w:rFonts w:ascii="AppleSystemUIFont" w:hAnsi="AppleSystemUIFont" w:cs="AppleSystemUIFont"/>
+          <w:kern w:val="0"/>
+          <w:sz w:val="26"/>
+          <w:szCs w:val="26"/>
+          <w:lang w:val="en-US"/>
+        </w:rPr>
+      </w:pPr>
+      <w:r>
+        <w:rPr>
+          <w:rFonts w:ascii="AppleSystemUIFont" w:hAnsi="AppleSystemUIFont" w:cs="AppleSystemUIFont"/>
+          <w:b/>
+          <w:bCs/>
+          <w:kern w:val="0"/>
+          <w:sz w:val="26"/>
+          <w:szCs w:val="26"/>
+          <w:lang w:val="en-US"/>
+        </w:rPr>
+        <w:t>Total 3-back demo: 8</w:t>
+      </w:r>
+    </w:p>
+    <w:p>
+      <w:pPr>
+        <w:autoSpaceDE w:val="0"/>
+        <w:autoSpaceDN w:val="0"/>
+        <w:adjustRightInd w:val="0"/>
+        <w:rPr>
+          <w:rFonts w:ascii="AppleSystemUIFont" w:hAnsi="AppleSystemUIFont" w:cs="AppleSystemUIFont"/>
+          <w:kern w:val="0"/>
+          <w:sz w:val="26"/>
+          <w:szCs w:val="26"/>
+          <w:lang w:val="en-US"/>
+        </w:rPr>
+      </w:pPr>
+    </w:p>
+    <w:p>
+      <w:pPr>
+        <w:autoSpaceDE w:val="0"/>
+        <w:autoSpaceDN w:val="0"/>
+        <w:adjustRightInd w:val="0"/>
+        <w:rPr>
+          <w:rFonts w:ascii="AppleSystemUIFont" w:hAnsi="AppleSystemUIFont" w:cs="AppleSystemUIFont"/>
+          <w:kern w:val="0"/>
+          <w:sz w:val="26"/>
+          <w:szCs w:val="26"/>
+          <w:lang w:val="en-US"/>
+        </w:rPr>
+      </w:pPr>
+      <w:r>
+        <w:rPr>
+          <w:rFonts w:ascii="AppleSystemUIFont" w:hAnsi="AppleSystemUIFont" w:cs="AppleSystemUIFont"/>
+          <w:kern w:val="0"/>
+          <w:sz w:val="26"/>
+          <w:szCs w:val="26"/>
+          <w:lang w:val="en-US"/>
+        </w:rPr>
+        <w:t xml:space="preserve">2-back test 1 </w:t>
+      </w:r>
+    </w:p>
+    <w:p>
+      <w:pPr>
+        <w:autoSpaceDE w:val="0"/>
+        <w:autoSpaceDN w:val="0"/>
+        <w:adjustRightInd w:val="0"/>
+        <w:rPr>
+          <w:rFonts w:ascii="AppleSystemUIFont" w:hAnsi="AppleSystemUIFont" w:cs="AppleSystemUIFont"/>
+          <w:kern w:val="0"/>
+          <w:sz w:val="26"/>
+          <w:szCs w:val="26"/>
+          <w:lang w:val="en-US"/>
+        </w:rPr>
+      </w:pPr>
+      <w:r>
+        <w:rPr>
+          <w:rFonts w:ascii="AppleSystemUIFont" w:hAnsi="AppleSystemUIFont" w:cs="AppleSystemUIFont"/>
+          <w:kern w:val="0"/>
+          <w:sz w:val="26"/>
+          <w:szCs w:val="26"/>
+          <w:lang w:val="en-US"/>
+        </w:rPr>
+        <w:t>- Manual: 4</w:t>
+      </w:r>
+    </w:p>
+    <w:p>
+      <w:pPr>
+        <w:autoSpaceDE w:val="0"/>
+        <w:autoSpaceDN w:val="0"/>
+        <w:adjustRightInd w:val="0"/>
+        <w:rPr>
+          <w:rFonts w:ascii="AppleSystemUIFont" w:hAnsi="AppleSystemUIFont" w:cs="AppleSystemUIFont"/>
+          <w:kern w:val="0"/>
+          <w:sz w:val="26"/>
+          <w:szCs w:val="26"/>
+          <w:lang w:val="en-US"/>
+        </w:rPr>
+      </w:pPr>
+      <w:r>
+        <w:rPr>
+          <w:rFonts w:ascii="AppleSystemUIFont" w:hAnsi="AppleSystemUIFont" w:cs="AppleSystemUIFont"/>
+          <w:kern w:val="0"/>
+          <w:sz w:val="26"/>
+          <w:szCs w:val="26"/>
+          <w:lang w:val="en-US"/>
+        </w:rPr>
+        <w:t>-Testable feedback: 4</w:t>
+      </w:r>
+    </w:p>
+    <w:p>
+      <w:pPr>
+        <w:autoSpaceDE w:val="0"/>
+        <w:autoSpaceDN w:val="0"/>
+        <w:adjustRightInd w:val="0"/>
+        <w:rPr>
+          <w:rFonts w:ascii="AppleSystemUIFont" w:hAnsi="AppleSystemUIFont" w:cs="AppleSystemUIFont"/>
+          <w:kern w:val="0"/>
+          <w:sz w:val="26"/>
+          <w:szCs w:val="26"/>
+          <w:lang w:val="en-US"/>
+        </w:rPr>
+      </w:pPr>
+    </w:p>
+    <w:p>
+      <w:pPr>
+        <w:autoSpaceDE w:val="0"/>
+        <w:autoSpaceDN w:val="0"/>
+        <w:adjustRightInd w:val="0"/>
+        <w:rPr>
+          <w:rFonts w:ascii="AppleSystemUIFont" w:hAnsi="AppleSystemUIFont" w:cs="AppleSystemUIFont"/>
+          <w:kern w:val="0"/>
+          <w:sz w:val="26"/>
+          <w:szCs w:val="26"/>
+          <w:lang w:val="en-US"/>
+        </w:rPr>
+      </w:pPr>
+    </w:p>
+    <w:p>
+      <w:pPr>
+        <w:autoSpaceDE w:val="0"/>
+        <w:autoSpaceDN w:val="0"/>
+        <w:adjustRightInd w:val="0"/>
+        <w:rPr>
+          <w:rFonts w:ascii="AppleSystemUIFont" w:hAnsi="AppleSystemUIFont" w:cs="AppleSystemUIFont"/>
+          <w:kern w:val="0"/>
+          <w:sz w:val="26"/>
+          <w:szCs w:val="26"/>
+          <w:lang w:val="en-US"/>
+        </w:rPr>
+      </w:pPr>
+      <w:r>
+        <w:rPr>
+          <w:rFonts w:ascii="AppleSystemUIFont" w:hAnsi="AppleSystemUIFont" w:cs="AppleSystemUIFont"/>
+          <w:kern w:val="0"/>
+          <w:sz w:val="26"/>
+          <w:szCs w:val="26"/>
+          <w:lang w:val="en-US"/>
+        </w:rPr>
+        <w:t xml:space="preserve">2-back test 2 </w:t>
+      </w:r>
+    </w:p>
+    <w:p>
+      <w:pPr>
+        <w:autoSpaceDE w:val="0"/>
+        <w:autoSpaceDN w:val="0"/>
+        <w:adjustRightInd w:val="0"/>
+        <w:rPr>
+          <w:rFonts w:ascii="AppleSystemUIFont" w:hAnsi="AppleSystemUIFont" w:cs="AppleSystemUIFont"/>
+          <w:kern w:val="0"/>
+          <w:sz w:val="26"/>
+          <w:szCs w:val="26"/>
+          <w:lang w:val="en-US"/>
+        </w:rPr>
+      </w:pPr>
+      <w:r>
+        <w:rPr>
+          <w:rFonts w:ascii="AppleSystemUIFont" w:hAnsi="AppleSystemUIFont" w:cs="AppleSystemUIFont"/>
+          <w:kern w:val="0"/>
+          <w:sz w:val="26"/>
+          <w:szCs w:val="26"/>
+          <w:lang w:val="en-US"/>
+        </w:rPr>
+        <w:t>- Manual: 3</w:t>
+      </w:r>
+    </w:p>
+    <w:p>
+      <w:pPr>
+        <w:autoSpaceDE w:val="0"/>
+        <w:autoSpaceDN w:val="0"/>
+        <w:adjustRightInd w:val="0"/>
+        <w:rPr>
+          <w:rFonts w:ascii="AppleSystemUIFont" w:hAnsi="AppleSystemUIFont" w:cs="AppleSystemUIFont"/>
+          <w:kern w:val="0"/>
+          <w:sz w:val="26"/>
+          <w:szCs w:val="26"/>
+          <w:lang w:val="en-US"/>
+        </w:rPr>
+      </w:pPr>
+      <w:r>
+        <w:rPr>
+          <w:rFonts w:ascii="AppleSystemUIFont" w:hAnsi="AppleSystemUIFont" w:cs="AppleSystemUIFont"/>
+          <w:kern w:val="0"/>
+          <w:sz w:val="26"/>
+          <w:szCs w:val="26"/>
+          <w:lang w:val="en-US"/>
+        </w:rPr>
+        <w:t>-Testable feedback: 3</w:t>
+      </w:r>
+    </w:p>
+    <w:p>
+      <w:pPr>
+        <w:autoSpaceDE w:val="0"/>
+        <w:autoSpaceDN w:val="0"/>
+        <w:adjustRightInd w:val="0"/>
+        <w:rPr>
+          <w:rFonts w:ascii="AppleSystemUIFont" w:hAnsi="AppleSystemUIFont" w:cs="AppleSystemUIFont"/>
+          <w:kern w:val="0"/>
+          <w:sz w:val="26"/>
+          <w:szCs w:val="26"/>
+          <w:lang w:val="en-US"/>
+        </w:rPr>
+      </w:pPr>
+    </w:p>
+    <w:p>
+      <w:pPr>
+        <w:autoSpaceDE w:val="0"/>
+        <w:autoSpaceDN w:val="0"/>
+        <w:adjustRightInd w:val="0"/>
+        <w:rPr>
+          <w:rFonts w:ascii="AppleSystemUIFont" w:hAnsi="AppleSystemUIFont" w:cs="AppleSystemUIFont"/>
+          <w:kern w:val="0"/>
+          <w:sz w:val="26"/>
+          <w:szCs w:val="26"/>
+          <w:lang w:val="en-US"/>
+        </w:rPr>
+      </w:pPr>
+      <w:r>
+        <w:rPr>
+          <w:rFonts w:ascii="AppleSystemUIFont" w:hAnsi="AppleSystemUIFont" w:cs="AppleSystemUIFont"/>
+          <w:b/>
+          <w:bCs/>
+          <w:kern w:val="0"/>
+          <w:sz w:val="26"/>
+          <w:szCs w:val="26"/>
+          <w:lang w:val="en-US"/>
+        </w:rPr>
+        <w:t>Total 2-back test: 7</w:t>
+      </w:r>
+      <w:r>
+        <w:rPr>
+          <w:rFonts w:ascii="AppleSystemUIFont" w:hAnsi="AppleSystemUIFont" w:cs="AppleSystemUIFont"/>
+          <w:kern w:val="0"/>
+          <w:sz w:val="26"/>
+          <w:szCs w:val="26"/>
+          <w:lang w:val="en-US"/>
+        </w:rPr>
+        <w:t xml:space="preserve"> </w:t>
+      </w:r>
+    </w:p>
+    <w:p>
+      <w:pPr>
+        <w:autoSpaceDE w:val="0"/>
+        <w:autoSpaceDN w:val="0"/>
+        <w:adjustRightInd w:val="0"/>
+        <w:rPr>
+          <w:rFonts w:ascii="AppleSystemUIFont" w:hAnsi="AppleSystemUIFont" w:cs="AppleSystemUIFont"/>
+          <w:kern w:val="0"/>
+          <w:sz w:val="26"/>
+          <w:szCs w:val="26"/>
+          <w:lang w:val="en-US"/>
+        </w:rPr>
+      </w:pPr>
+    </w:p>
+    <w:p>
+      <w:pPr>
+        <w:autoSpaceDE w:val="0"/>
+        <w:autoSpaceDN w:val="0"/>
+        <w:adjustRightInd w:val="0"/>
+        <w:rPr>
+          <w:rFonts w:ascii="AppleSystemUIFont" w:hAnsi="AppleSystemUIFont" w:cs="AppleSystemUIFont"/>
+          <w:kern w:val="0"/>
+          <w:sz w:val="26"/>
+          <w:szCs w:val="26"/>
+          <w:lang w:val="en-US"/>
+        </w:rPr>
+      </w:pPr>
+      <w:r>
+        <w:rPr>
+          <w:rFonts w:ascii="AppleSystemUIFont" w:hAnsi="AppleSystemUIFont" w:cs="AppleSystemUIFont"/>
+          <w:kern w:val="0"/>
+          <w:sz w:val="26"/>
+          <w:szCs w:val="26"/>
+          <w:lang w:val="en-US"/>
+        </w:rPr>
+        <w:t xml:space="preserve">3-back test 1: </w:t>
+      </w:r>
+    </w:p>
+    <w:p>
+      <w:pPr>
+        <w:autoSpaceDE w:val="0"/>
+        <w:autoSpaceDN w:val="0"/>
+        <w:adjustRightInd w:val="0"/>
+        <w:rPr>
+          <w:rFonts w:ascii="AppleSystemUIFont" w:hAnsi="AppleSystemUIFont" w:cs="AppleSystemUIFont"/>
+          <w:kern w:val="0"/>
+          <w:sz w:val="26"/>
+          <w:szCs w:val="26"/>
+          <w:lang w:val="en-US"/>
+        </w:rPr>
+      </w:pPr>
+      <w:r>
+        <w:rPr>
+          <w:rFonts w:ascii="AppleSystemUIFont" w:hAnsi="AppleSystemUIFont" w:cs="AppleSystemUIFont"/>
+          <w:kern w:val="0"/>
+          <w:sz w:val="26"/>
+          <w:szCs w:val="26"/>
+          <w:lang w:val="en-US"/>
+        </w:rPr>
+        <w:t>- Manual: 1</w:t>
+      </w:r>
+    </w:p>
+    <w:p>
+      <w:pPr>
+        <w:autoSpaceDE w:val="0"/>
+        <w:autoSpaceDN w:val="0"/>
+        <w:adjustRightInd w:val="0"/>
+        <w:rPr>
+          <w:rFonts w:ascii="AppleSystemUIFont" w:hAnsi="AppleSystemUIFont" w:cs="AppleSystemUIFont"/>
+          <w:kern w:val="0"/>
+          <w:sz w:val="26"/>
+          <w:szCs w:val="26"/>
+          <w:lang w:val="en-US"/>
+        </w:rPr>
+      </w:pPr>
+      <w:r>
+        <w:rPr>
+          <w:rFonts w:ascii="AppleSystemUIFont" w:hAnsi="AppleSystemUIFont" w:cs="AppleSystemUIFont"/>
+          <w:kern w:val="0"/>
+          <w:sz w:val="26"/>
+          <w:szCs w:val="26"/>
+          <w:lang w:val="en-US"/>
+        </w:rPr>
+        <w:t>-Testable feedback: 1</w:t>
+      </w:r>
+    </w:p>
+    <w:p>
+      <w:pPr>
+        <w:autoSpaceDE w:val="0"/>
+        <w:autoSpaceDN w:val="0"/>
+        <w:adjustRightInd w:val="0"/>
+        <w:rPr>
+          <w:rFonts w:ascii="AppleSystemUIFont" w:hAnsi="AppleSystemUIFont" w:cs="AppleSystemUIFont"/>
+          <w:kern w:val="0"/>
+          <w:sz w:val="26"/>
+          <w:szCs w:val="26"/>
+          <w:lang w:val="en-US"/>
+        </w:rPr>
+      </w:pPr>
+    </w:p>
+    <w:p>
+      <w:pPr>
+        <w:autoSpaceDE w:val="0"/>
+        <w:autoSpaceDN w:val="0"/>
+        <w:adjustRightInd w:val="0"/>
+        <w:rPr>
+          <w:rFonts w:ascii="AppleSystemUIFont" w:hAnsi="AppleSystemUIFont" w:cs="AppleSystemUIFont"/>
+          <w:kern w:val="0"/>
+          <w:sz w:val="26"/>
+          <w:szCs w:val="26"/>
+          <w:lang w:val="en-US"/>
+        </w:rPr>
+      </w:pPr>
+      <w:r>
+        <w:rPr>
+          <w:rFonts w:ascii="AppleSystemUIFont" w:hAnsi="AppleSystemUIFont" w:cs="AppleSystemUIFont"/>
+          <w:kern w:val="0"/>
+          <w:sz w:val="26"/>
+          <w:szCs w:val="26"/>
+          <w:lang w:val="en-US"/>
+        </w:rPr>
+        <w:t>3-back test 2:</w:t>
+      </w:r>
+    </w:p>
+    <w:p>
+      <w:pPr>
+        <w:autoSpaceDE w:val="0"/>
+        <w:autoSpaceDN w:val="0"/>
+        <w:adjustRightInd w:val="0"/>
+        <w:rPr>
+          <w:rFonts w:ascii="AppleSystemUIFont" w:hAnsi="AppleSystemUIFont" w:cs="AppleSystemUIFont"/>
+          <w:kern w:val="0"/>
+          <w:sz w:val="26"/>
+          <w:szCs w:val="26"/>
+          <w:lang w:val="en-US"/>
+        </w:rPr>
+      </w:pPr>
+      <w:r>
+        <w:rPr>
+          <w:rFonts w:ascii="AppleSystemUIFont" w:hAnsi="AppleSystemUIFont" w:cs="AppleSystemUIFont"/>
+          <w:kern w:val="0"/>
+          <w:sz w:val="26"/>
+          <w:szCs w:val="26"/>
+          <w:lang w:val="en-US"/>
+        </w:rPr>
+        <w:t>- Manual: 10</w:t>
+      </w:r>
+    </w:p>
+    <w:p>
+      <w:pPr>
+        <w:autoSpaceDE w:val="0"/>
+        <w:autoSpaceDN w:val="0"/>
+        <w:adjustRightInd w:val="0"/>
+        <w:rPr>
+          <w:rFonts w:ascii="AppleSystemUIFont" w:hAnsi="AppleSystemUIFont" w:cs="AppleSystemUIFont"/>
+          <w:kern w:val="0"/>
+          <w:sz w:val="26"/>
+          <w:szCs w:val="26"/>
+          <w:lang w:val="en-US"/>
+        </w:rPr>
+      </w:pPr>
+      <w:r>
+        <w:rPr>
+          <w:rFonts w:ascii="AppleSystemUIFont" w:hAnsi="AppleSystemUIFont" w:cs="AppleSystemUIFont"/>
+          <w:kern w:val="0"/>
+          <w:sz w:val="26"/>
+          <w:szCs w:val="26"/>
+          <w:lang w:val="en-US"/>
+        </w:rPr>
+        <w:t>-Testable feedback: 10</w:t>
+      </w:r>
+    </w:p>
+    <w:p>
+      <w:pPr>
+        <w:autoSpaceDE w:val="0"/>
+        <w:autoSpaceDN w:val="0"/>
+        <w:adjustRightInd w:val="0"/>
+        <w:rPr>
+          <w:rFonts w:ascii="AppleSystemUIFont" w:hAnsi="AppleSystemUIFont" w:cs="AppleSystemUIFont"/>
+          <w:kern w:val="0"/>
+          <w:sz w:val="26"/>
+          <w:szCs w:val="26"/>
+          <w:lang w:val="en-US"/>
+        </w:rPr>
+      </w:pPr>
+    </w:p>
+    <w:p>
+      <w:r>
+        <w:rPr>
+          <w:rFonts w:ascii="AppleSystemUIFont" w:hAnsi="AppleSystemUIFont" w:cs="AppleSystemUIFont"/>
+          <w:b/>
+          <w:bCs/>
+          <w:kern w:val="0"/>
+          <w:sz w:val="26"/>
+          <w:szCs w:val="26"/>
+          <w:lang w:val="en-US"/>
+        </w:rPr>
+        <w:t>Total 3-back test: 11</w:t>
       </w:r>
     </w:p>
     <w:sectPr>
@@ -76,6 +1014,68 @@
     </w:sectPr>
   </w:body>
 </w:document>
+</file>
+
+<file path=word/numbering.xml><?xml version="1.0" encoding="utf-8"?>
+<w:numbering xmlns:wpc="http://schemas.microsoft.com/office/word/2010/wordprocessingCanvas" xmlns:cx="http://schemas.microsoft.com/office/drawing/2014/chartex" xmlns:cx1="http://schemas.microsoft.com/office/drawing/2015/9/8/chartex" xmlns:cx2="http://schemas.microsoft.com/office/drawing/2015/10/21/chartex" xmlns:cx3="http://schemas.microsoft.com/office/drawing/2016/5/9/chartex" xmlns:cx4="http://schemas.microsoft.com/office/drawing/2016/5/10/chartex" xmlns:cx5="http://schemas.microsoft.com/office/drawing/2016/5/11/chartex" xmlns:cx6="http://schemas.microsoft.com/office/drawing/2016/5/12/chartex" xmlns:cx7="http://schemas.microsoft.com/office/drawing/2016/5/13/chartex" xmlns:cx8="http://schemas.microsoft.com/office/drawing/2016/5/14/chartex" xmlns:mc="http://schemas.openxmlformats.org/markup-compatibility/2006" xmlns:aink="http://schemas.microsoft.com/office/drawing/2016/ink" xmlns:am3d="http://schemas.microsoft.com/office/drawing/2017/model3d" xmlns:o="urn:schemas-microsoft-com:office:office" xmlns:oel="http://schemas.microsoft.com/office/2019/extlst" xmlns:r="http://schemas.openxmlformats.org/officeDocument/2006/relationships" xmlns:m="http://schemas.openxmlformats.org/officeDocument/2006/math" xmlns:v="urn:schemas-microsoft-com:vml" xmlns:wp14="http://schemas.microsoft.com/office/word/2010/wordprocessingDrawing" xmlns:wp="http://schemas.openxmlformats.org/drawingml/2006/wordprocessingDrawing" xmlns:w10="urn:schemas-microsoft-com:office:word" xmlns:w="http://schemas.openxmlformats.org/wordprocessingml/2006/main" xmlns:w14="http://schemas.microsoft.com/office/word/2010/wordml" xmlns:w15="http://schemas.microsoft.com/office/word/2012/wordml" xmlns:w16cex="http://schemas.microsoft.com/office/word/2018/wordml/cex" xmlns:w16cid="http://schemas.microsoft.com/office/word/2016/wordml/cid" xmlns:w16="http://schemas.microsoft.com/office/word/2018/wordml" xmlns:w16sdtdh="http://schemas.microsoft.com/office/word/2020/wordml/sdtdatahash" xmlns:w16se="http://schemas.microsoft.com/office/word/2015/wordml/symex" xmlns:wpg="http://schemas.microsoft.com/office/word/2010/wordprocessingGroup" xmlns:wpi="http://schemas.microsoft.com/office/word/2010/wordprocessingInk" xmlns:wne="http://schemas.microsoft.com/office/word/2006/wordml" xmlns:wps="http://schemas.microsoft.com/office/word/2010/wordprocessingShape" mc:Ignorable="w14 w15 w16se w16cid w16 w16cex w16sdtdh wp14">
+  <w:abstractNum w:abstractNumId="0" w15:restartNumberingAfterBreak="0">
+    <w:nsid w:val="00000001"/>
+    <w:multiLevelType w:val="hybridMultilevel"/>
+    <w:tmpl w:val="FFFFFFFF"/>
+    <w:lvl w:ilvl="0" w:tplc="00000001">
+      <w:start w:val="1"/>
+      <w:numFmt w:val="bullet"/>
+      <w:lvlText w:val="⁃"/>
+      <w:lvlJc w:val="left"/>
+      <w:pPr>
+        <w:ind w:left="720" w:hanging="360"/>
+      </w:pPr>
+    </w:lvl>
+    <w:lvl w:ilvl="1" w:tplc="FFFFFFFF">
+      <w:numFmt w:val="decimal"/>
+      <w:lvlText w:val=""/>
+      <w:lvlJc w:val="left"/>
+    </w:lvl>
+    <w:lvl w:ilvl="2" w:tplc="FFFFFFFF">
+      <w:numFmt w:val="decimal"/>
+      <w:lvlText w:val=""/>
+      <w:lvlJc w:val="left"/>
+    </w:lvl>
+    <w:lvl w:ilvl="3" w:tplc="FFFFFFFF">
+      <w:numFmt w:val="decimal"/>
+      <w:lvlText w:val=""/>
+      <w:lvlJc w:val="left"/>
+    </w:lvl>
+    <w:lvl w:ilvl="4" w:tplc="FFFFFFFF">
+      <w:numFmt w:val="decimal"/>
+      <w:lvlText w:val=""/>
+      <w:lvlJc w:val="left"/>
+    </w:lvl>
+    <w:lvl w:ilvl="5" w:tplc="FFFFFFFF">
+      <w:numFmt w:val="decimal"/>
+      <w:lvlText w:val=""/>
+      <w:lvlJc w:val="left"/>
+    </w:lvl>
+    <w:lvl w:ilvl="6" w:tplc="FFFFFFFF">
+      <w:numFmt w:val="decimal"/>
+      <w:lvlText w:val=""/>
+      <w:lvlJc w:val="left"/>
+    </w:lvl>
+    <w:lvl w:ilvl="7" w:tplc="FFFFFFFF">
+      <w:numFmt w:val="decimal"/>
+      <w:lvlText w:val=""/>
+      <w:lvlJc w:val="left"/>
+    </w:lvl>
+    <w:lvl w:ilvl="8" w:tplc="FFFFFFFF">
+      <w:numFmt w:val="decimal"/>
+      <w:lvlText w:val=""/>
+      <w:lvlJc w:val="left"/>
+    </w:lvl>
+  </w:abstractNum>
+  <w:num w:numId="1" w16cid:durableId="1787700667">
+    <w:abstractNumId w:val="0"/>
+  </w:num>
+</w:numbering>
 </file>
 
 <file path=word/styles.xml><?xml version="1.0" encoding="utf-8"?>

</xml_diff>